<commit_message>
Commit del 2 de julio de 2024 a las  9:05 horas
</commit_message>
<xml_diff>
--- a/Actividad 2 .- Realización de una página web utilizando Javascript.docx
+++ b/Actividad 2 .- Realización de una página web utilizando Javascript.docx
@@ -281,6 +281,10 @@
     <w:p>
       <w:pPr>
         <w:pStyle w:val="TDC2"/>
+        <w:tabs>
+          <w:tab w:val="clear" w:pos="5952"/>
+          <w:tab w:val="right" w:pos="7371"/>
+        </w:tabs>
         <w:rPr>
           <w:rFonts w:asciiTheme="minorHAnsi" w:eastAsiaTheme="minorEastAsia" w:hAnsiTheme="minorHAnsi" w:cstheme="minorBidi"/>
           <w:color w:val="auto"/>
@@ -313,7 +317,7 @@
         </w:rPr>
         <w:fldChar w:fldCharType="separate"/>
       </w:r>
-      <w:hyperlink w:anchor="_Toc170727548" w:history="1">
+      <w:hyperlink w:anchor="_Toc170802548" w:history="1">
         <w:r>
           <w:rPr>
             <w:rStyle w:val="Hipervnculo"/>
@@ -338,7 +342,7 @@
           <w:rPr>
             <w:webHidden/>
           </w:rPr>
-          <w:instrText xml:space="preserve"> PAGEREF _Toc170727548 \h </w:instrText>
+          <w:instrText xml:space="preserve"> PAGEREF _Toc170802548 \h </w:instrText>
         </w:r>
         <w:r>
           <w:rPr>
@@ -368,6 +372,10 @@
     <w:p>
       <w:pPr>
         <w:pStyle w:val="TDC2"/>
+        <w:tabs>
+          <w:tab w:val="clear" w:pos="5952"/>
+          <w:tab w:val="right" w:pos="7371"/>
+        </w:tabs>
         <w:rPr>
           <w:rFonts w:asciiTheme="minorHAnsi" w:eastAsiaTheme="minorEastAsia" w:hAnsiTheme="minorHAnsi" w:cstheme="minorBidi"/>
           <w:color w:val="auto"/>
@@ -376,7 +384,7 @@
           <w14:ligatures w14:val="standardContextual"/>
         </w:rPr>
       </w:pPr>
-      <w:hyperlink w:anchor="_Toc170727549" w:history="1">
+      <w:hyperlink w:anchor="_Toc170802549" w:history="1">
         <w:r>
           <w:rPr>
             <w:rStyle w:val="Hipervnculo"/>
@@ -401,7 +409,7 @@
           <w:rPr>
             <w:webHidden/>
           </w:rPr>
-          <w:instrText xml:space="preserve"> PAGEREF _Toc170727549 \h </w:instrText>
+          <w:instrText xml:space="preserve"> PAGEREF _Toc170802549 \h </w:instrText>
         </w:r>
         <w:r>
           <w:rPr>
@@ -431,6 +439,10 @@
     <w:p>
       <w:pPr>
         <w:pStyle w:val="TDC2"/>
+        <w:tabs>
+          <w:tab w:val="clear" w:pos="5952"/>
+          <w:tab w:val="right" w:pos="7371"/>
+        </w:tabs>
         <w:rPr>
           <w:rFonts w:asciiTheme="minorHAnsi" w:eastAsiaTheme="minorEastAsia" w:hAnsiTheme="minorHAnsi" w:cstheme="minorBidi"/>
           <w:color w:val="auto"/>
@@ -439,7 +451,7 @@
           <w14:ligatures w14:val="standardContextual"/>
         </w:rPr>
       </w:pPr>
-      <w:hyperlink w:anchor="_Toc170727550" w:history="1">
+      <w:hyperlink w:anchor="_Toc170802550" w:history="1">
         <w:r>
           <w:rPr>
             <w:rStyle w:val="Hipervnculo"/>
@@ -464,7 +476,7 @@
           <w:rPr>
             <w:webHidden/>
           </w:rPr>
-          <w:instrText xml:space="preserve"> PAGEREF _Toc170727550 \h </w:instrText>
+          <w:instrText xml:space="preserve"> PAGEREF _Toc170802550 \h </w:instrText>
         </w:r>
         <w:r>
           <w:rPr>
@@ -494,6 +506,10 @@
     <w:p>
       <w:pPr>
         <w:pStyle w:val="TDC2"/>
+        <w:tabs>
+          <w:tab w:val="clear" w:pos="5952"/>
+          <w:tab w:val="right" w:pos="7371"/>
+        </w:tabs>
         <w:rPr>
           <w:rFonts w:asciiTheme="minorHAnsi" w:eastAsiaTheme="minorEastAsia" w:hAnsiTheme="minorHAnsi" w:cstheme="minorBidi"/>
           <w:color w:val="auto"/>
@@ -502,7 +518,7 @@
           <w14:ligatures w14:val="standardContextual"/>
         </w:rPr>
       </w:pPr>
-      <w:hyperlink w:anchor="_Toc170727551" w:history="1">
+      <w:hyperlink w:anchor="_Toc170802551" w:history="1">
         <w:r>
           <w:rPr>
             <w:rStyle w:val="Hipervnculo"/>
@@ -527,7 +543,7 @@
           <w:rPr>
             <w:webHidden/>
           </w:rPr>
-          <w:instrText xml:space="preserve"> PAGEREF _Toc170727551 \h </w:instrText>
+          <w:instrText xml:space="preserve"> PAGEREF _Toc170802551 \h </w:instrText>
         </w:r>
         <w:r>
           <w:rPr>
@@ -557,6 +573,10 @@
     <w:p>
       <w:pPr>
         <w:pStyle w:val="TDC2"/>
+        <w:tabs>
+          <w:tab w:val="clear" w:pos="5952"/>
+          <w:tab w:val="right" w:pos="7371"/>
+        </w:tabs>
         <w:rPr>
           <w:rFonts w:asciiTheme="minorHAnsi" w:eastAsiaTheme="minorEastAsia" w:hAnsiTheme="minorHAnsi" w:cstheme="minorBidi"/>
           <w:color w:val="auto"/>
@@ -565,7 +585,7 @@
           <w14:ligatures w14:val="standardContextual"/>
         </w:rPr>
       </w:pPr>
-      <w:hyperlink w:anchor="_Toc170727552" w:history="1">
+      <w:hyperlink w:anchor="_Toc170802552" w:history="1">
         <w:r>
           <w:rPr>
             <w:rStyle w:val="Hipervnculo"/>
@@ -590,7 +610,7 @@
           <w:rPr>
             <w:webHidden/>
           </w:rPr>
-          <w:instrText xml:space="preserve"> PAGEREF _Toc170727552 \h </w:instrText>
+          <w:instrText xml:space="preserve"> PAGEREF _Toc170802552 \h </w:instrText>
         </w:r>
         <w:r>
           <w:rPr>
@@ -620,6 +640,10 @@
     <w:p>
       <w:pPr>
         <w:pStyle w:val="TDC2"/>
+        <w:tabs>
+          <w:tab w:val="clear" w:pos="5952"/>
+          <w:tab w:val="right" w:pos="7371"/>
+        </w:tabs>
         <w:rPr>
           <w:rFonts w:asciiTheme="minorHAnsi" w:eastAsiaTheme="minorEastAsia" w:hAnsiTheme="minorHAnsi" w:cstheme="minorBidi"/>
           <w:color w:val="auto"/>
@@ -628,14 +652,14 @@
           <w14:ligatures w14:val="standardContextual"/>
         </w:rPr>
       </w:pPr>
-      <w:hyperlink w:anchor="_Toc170727553" w:history="1">
+      <w:hyperlink w:anchor="_Toc170802553" w:history="1">
         <w:r>
           <w:rPr>
             <w:rStyle w:val="Hipervnculo"/>
             <w:b/>
             <w:bCs/>
           </w:rPr>
-          <w:t>Funcionalidad, comprobaciones en PHP</w:t>
+          <w:t>Funcionalidad, comprobaciones en javaScript</w:t>
         </w:r>
         <w:r>
           <w:rPr>
@@ -653,7 +677,7 @@
           <w:rPr>
             <w:webHidden/>
           </w:rPr>
-          <w:instrText xml:space="preserve"> PAGEREF _Toc170727553 \h </w:instrText>
+          <w:instrText xml:space="preserve"> PAGEREF _Toc170802553 \h </w:instrText>
         </w:r>
         <w:r>
           <w:rPr>
@@ -683,6 +707,10 @@
     <w:p>
       <w:pPr>
         <w:pStyle w:val="TDC2"/>
+        <w:tabs>
+          <w:tab w:val="clear" w:pos="5952"/>
+          <w:tab w:val="right" w:pos="7371"/>
+        </w:tabs>
         <w:rPr>
           <w:rFonts w:asciiTheme="minorHAnsi" w:eastAsiaTheme="minorEastAsia" w:hAnsiTheme="minorHAnsi" w:cstheme="minorBidi"/>
           <w:color w:val="auto"/>
@@ -691,7 +719,7 @@
           <w14:ligatures w14:val="standardContextual"/>
         </w:rPr>
       </w:pPr>
-      <w:hyperlink w:anchor="_Toc170727554" w:history="1">
+      <w:hyperlink w:anchor="_Toc170802554" w:history="1">
         <w:r>
           <w:rPr>
             <w:rStyle w:val="Hipervnculo"/>
@@ -716,7 +744,7 @@
           <w:rPr>
             <w:webHidden/>
           </w:rPr>
-          <w:instrText xml:space="preserve"> PAGEREF _Toc170727554 \h </w:instrText>
+          <w:instrText xml:space="preserve"> PAGEREF _Toc170802554 \h </w:instrText>
         </w:r>
         <w:r>
           <w:rPr>
@@ -746,6 +774,10 @@
     <w:p>
       <w:pPr>
         <w:pStyle w:val="TDC2"/>
+        <w:tabs>
+          <w:tab w:val="clear" w:pos="5952"/>
+          <w:tab w:val="right" w:pos="7371"/>
+        </w:tabs>
         <w:rPr>
           <w:rFonts w:asciiTheme="minorHAnsi" w:eastAsiaTheme="minorEastAsia" w:hAnsiTheme="minorHAnsi" w:cstheme="minorBidi"/>
           <w:color w:val="auto"/>
@@ -754,7 +786,7 @@
           <w14:ligatures w14:val="standardContextual"/>
         </w:rPr>
       </w:pPr>
-      <w:hyperlink w:anchor="_Toc170727555" w:history="1">
+      <w:hyperlink w:anchor="_Toc170802555" w:history="1">
         <w:r>
           <w:rPr>
             <w:rStyle w:val="Hipervnculo"/>
@@ -779,7 +811,7 @@
           <w:rPr>
             <w:webHidden/>
           </w:rPr>
-          <w:instrText xml:space="preserve"> PAGEREF _Toc170727555 \h </w:instrText>
+          <w:instrText xml:space="preserve"> PAGEREF _Toc170802555 \h </w:instrText>
         </w:r>
         <w:r>
           <w:rPr>
@@ -809,6 +841,10 @@
     <w:p>
       <w:pPr>
         <w:pStyle w:val="TDC2"/>
+        <w:tabs>
+          <w:tab w:val="clear" w:pos="5952"/>
+          <w:tab w:val="right" w:pos="7371"/>
+        </w:tabs>
         <w:rPr>
           <w:rFonts w:asciiTheme="minorHAnsi" w:eastAsiaTheme="minorEastAsia" w:hAnsiTheme="minorHAnsi" w:cstheme="minorBidi"/>
           <w:color w:val="auto"/>
@@ -817,7 +853,7 @@
           <w14:ligatures w14:val="standardContextual"/>
         </w:rPr>
       </w:pPr>
-      <w:hyperlink w:anchor="_Toc170727556" w:history="1">
+      <w:hyperlink w:anchor="_Toc170802556" w:history="1">
         <w:r>
           <w:rPr>
             <w:rStyle w:val="Hipervnculo"/>
@@ -842,7 +878,7 @@
           <w:rPr>
             <w:webHidden/>
           </w:rPr>
-          <w:instrText xml:space="preserve"> PAGEREF _Toc170727556 \h </w:instrText>
+          <w:instrText xml:space="preserve"> PAGEREF _Toc170802556 \h </w:instrText>
         </w:r>
         <w:r>
           <w:rPr>
@@ -859,7 +895,7 @@
           <w:rPr>
             <w:webHidden/>
           </w:rPr>
-          <w:t>13</w:t>
+          <w:t>15</w:t>
         </w:r>
         <w:r>
           <w:rPr>
@@ -872,6 +908,7 @@
     <w:p>
       <w:pPr>
         <w:tabs>
+          <w:tab w:val="right" w:pos="7371"/>
           <w:tab w:val="right" w:pos="8080"/>
         </w:tabs>
         <w:spacing w:after="160" w:line="259" w:lineRule="auto"/>
@@ -970,7 +1007,7 @@
           <w:szCs w:val="28"/>
         </w:rPr>
       </w:pPr>
-      <w:bookmarkStart w:id="0" w:name="_Toc170727548"/>
+      <w:bookmarkStart w:id="0" w:name="_Toc170802548"/>
       <w:r>
         <w:rPr>
           <w:b/>
@@ -1029,36 +1066,25 @@
     <w:p/>
     <w:p>
       <w:r>
-        <w:t>El cual incluye la siguiente estructura y archivos:</w:t>
-      </w:r>
-    </w:p>
-    <w:p>
-      <w:pPr>
-        <w:jc w:val="left"/>
-        <w:rPr>
-          <w:rFonts w:cs="UnitOT-Light"/>
-          <w:szCs w:val="22"/>
-        </w:rPr>
-      </w:pPr>
-      <w:r>
-        <w:rPr>
-          <w:rFonts w:cs="UnitOT-Light"/>
-          <w:noProof/>
-          <w:szCs w:val="22"/>
+        <w:rPr>
+          <w:b/>
+          <w:bCs/>
+          <w:sz w:val="28"/>
+          <w:szCs w:val="28"/>
         </w:rPr>
         <w:drawing>
-          <wp:anchor distT="0" distB="0" distL="114300" distR="114300" simplePos="0" relativeHeight="251660288" behindDoc="0" locked="0" layoutInCell="1" allowOverlap="1" wp14:anchorId="1E05A11F" wp14:editId="53B7C2EF">
+          <wp:anchor distT="0" distB="0" distL="114300" distR="114300" simplePos="0" relativeHeight="251664384" behindDoc="0" locked="0" layoutInCell="1" allowOverlap="1" wp14:anchorId="193CDBB8" wp14:editId="73064499">
             <wp:simplePos x="0" y="0"/>
-            <wp:positionH relativeFrom="column">
-              <wp:posOffset>1270</wp:posOffset>
+            <wp:positionH relativeFrom="margin">
+              <wp:align>center</wp:align>
             </wp:positionH>
             <wp:positionV relativeFrom="paragraph">
-              <wp:posOffset>1270</wp:posOffset>
+              <wp:posOffset>2366010</wp:posOffset>
             </wp:positionV>
-            <wp:extent cx="5219700" cy="2035175"/>
-            <wp:effectExtent l="57150" t="19050" r="57150" b="98425"/>
+            <wp:extent cx="5219700" cy="831215"/>
+            <wp:effectExtent l="133350" t="114300" r="152400" b="159385"/>
             <wp:wrapTopAndBottom/>
-            <wp:docPr id="958245699" name="Imagen 1" descr="Interfaz de usuario gráfica, Texto&#10;&#10;Descripción generada automáticamente"/>
+            <wp:docPr id="671066842" name="Imagen 1" descr="Interfaz de usuario gráfica, Texto, Aplicación&#10;&#10;Descripción generada automáticamente"/>
             <wp:cNvGraphicFramePr>
               <a:graphicFrameLocks xmlns:a="http://schemas.openxmlformats.org/drawingml/2006/main" noChangeAspect="1"/>
             </wp:cNvGraphicFramePr>
@@ -1066,7 +1092,7 @@
               <a:graphicData uri="http://schemas.openxmlformats.org/drawingml/2006/picture">
                 <pic:pic xmlns:pic="http://schemas.openxmlformats.org/drawingml/2006/picture">
                   <pic:nvPicPr>
-                    <pic:cNvPr id="958245699" name="Imagen 1" descr="Interfaz de usuario gráfica, Texto&#10;&#10;Descripción generada automáticamente"/>
+                    <pic:cNvPr id="671066842" name="Imagen 1" descr="Interfaz de usuario gráfica, Texto, Aplicación&#10;&#10;Descripción generada automáticamente"/>
                     <pic:cNvPicPr/>
                   </pic:nvPicPr>
                   <pic:blipFill>
@@ -1084,18 +1110,41 @@
                   <pic:spPr>
                     <a:xfrm>
                       <a:off x="0" y="0"/>
-                      <a:ext cx="5219700" cy="2035175"/>
+                      <a:ext cx="5219700" cy="831215"/>
                     </a:xfrm>
                     <a:prstGeom prst="rect">
                       <a:avLst/>
                     </a:prstGeom>
+                    <a:solidFill>
+                      <a:srgbClr val="FFFFFF">
+                        <a:shade val="85000"/>
+                      </a:srgbClr>
+                    </a:solidFill>
+                    <a:ln w="88900" cap="sq">
+                      <a:solidFill>
+                        <a:srgbClr val="FFFFFF"/>
+                      </a:solidFill>
+                      <a:miter lim="800000"/>
+                    </a:ln>
                     <a:effectLst>
-                      <a:outerShdw blurRad="50800" dist="38100" dir="5400000" algn="t" rotWithShape="0">
-                        <a:prstClr val="black">
+                      <a:outerShdw blurRad="55000" dist="18000" dir="5400000" algn="tl" rotWithShape="0">
+                        <a:srgbClr val="000000">
                           <a:alpha val="40000"/>
-                        </a:prstClr>
+                        </a:srgbClr>
                       </a:outerShdw>
                     </a:effectLst>
+                    <a:scene3d>
+                      <a:camera prst="orthographicFront"/>
+                      <a:lightRig rig="twoPt" dir="t">
+                        <a:rot lat="0" lon="0" rev="7200000"/>
+                      </a:lightRig>
+                    </a:scene3d>
+                    <a:sp3d>
+                      <a:bevelT w="25400" h="19050"/>
+                      <a:contourClr>
+                        <a:srgbClr val="FFFFFF"/>
+                      </a:contourClr>
+                    </a:sp3d>
                   </pic:spPr>
                 </pic:pic>
               </a:graphicData>
@@ -1103,6 +1152,116 @@
           </wp:anchor>
         </w:drawing>
       </w:r>
+      <w:r>
+        <w:rPr>
+          <w:rFonts w:cs="UnitOT-Light"/>
+          <w:szCs w:val="22"/>
+        </w:rPr>
+        <w:drawing>
+          <wp:anchor distT="0" distB="0" distL="114300" distR="114300" simplePos="0" relativeHeight="251663360" behindDoc="0" locked="0" layoutInCell="1" allowOverlap="1" wp14:anchorId="1ED408B3" wp14:editId="11959978">
+            <wp:simplePos x="0" y="0"/>
+            <wp:positionH relativeFrom="margin">
+              <wp:align>center</wp:align>
+            </wp:positionH>
+            <wp:positionV relativeFrom="paragraph">
+              <wp:posOffset>394335</wp:posOffset>
+            </wp:positionV>
+            <wp:extent cx="5219700" cy="1761490"/>
+            <wp:effectExtent l="133350" t="114300" r="152400" b="162560"/>
+            <wp:wrapTopAndBottom/>
+            <wp:docPr id="219533953" name="Imagen 1"/>
+            <wp:cNvGraphicFramePr>
+              <a:graphicFrameLocks xmlns:a="http://schemas.openxmlformats.org/drawingml/2006/main" noChangeAspect="1"/>
+            </wp:cNvGraphicFramePr>
+            <a:graphic xmlns:a="http://schemas.openxmlformats.org/drawingml/2006/main">
+              <a:graphicData uri="http://schemas.openxmlformats.org/drawingml/2006/picture">
+                <pic:pic xmlns:pic="http://schemas.openxmlformats.org/drawingml/2006/picture">
+                  <pic:nvPicPr>
+                    <pic:cNvPr id="219533953" name=""/>
+                    <pic:cNvPicPr/>
+                  </pic:nvPicPr>
+                  <pic:blipFill>
+                    <a:blip r:embed="rId13">
+                      <a:extLst>
+                        <a:ext uri="{28A0092B-C50C-407E-A947-70E740481C1C}">
+                          <a14:useLocalDpi xmlns:a14="http://schemas.microsoft.com/office/drawing/2010/main" val="0"/>
+                        </a:ext>
+                      </a:extLst>
+                    </a:blip>
+                    <a:stretch>
+                      <a:fillRect/>
+                    </a:stretch>
+                  </pic:blipFill>
+                  <pic:spPr>
+                    <a:xfrm>
+                      <a:off x="0" y="0"/>
+                      <a:ext cx="5219700" cy="1761490"/>
+                    </a:xfrm>
+                    <a:prstGeom prst="rect">
+                      <a:avLst/>
+                    </a:prstGeom>
+                    <a:solidFill>
+                      <a:srgbClr val="FFFFFF">
+                        <a:shade val="85000"/>
+                      </a:srgbClr>
+                    </a:solidFill>
+                    <a:ln w="88900" cap="sq">
+                      <a:solidFill>
+                        <a:srgbClr val="FFFFFF"/>
+                      </a:solidFill>
+                      <a:miter lim="800000"/>
+                    </a:ln>
+                    <a:effectLst>
+                      <a:outerShdw blurRad="55000" dist="18000" dir="5400000" algn="tl" rotWithShape="0">
+                        <a:srgbClr val="000000">
+                          <a:alpha val="40000"/>
+                        </a:srgbClr>
+                      </a:outerShdw>
+                    </a:effectLst>
+                    <a:scene3d>
+                      <a:camera prst="orthographicFront"/>
+                      <a:lightRig rig="twoPt" dir="t">
+                        <a:rot lat="0" lon="0" rev="7200000"/>
+                      </a:lightRig>
+                    </a:scene3d>
+                    <a:sp3d>
+                      <a:bevelT w="25400" h="19050"/>
+                      <a:contourClr>
+                        <a:srgbClr val="FFFFFF"/>
+                      </a:contourClr>
+                    </a:sp3d>
+                  </pic:spPr>
+                </pic:pic>
+              </a:graphicData>
+            </a:graphic>
+          </wp:anchor>
+        </w:drawing>
+      </w:r>
+      <w:r>
+        <w:t>El cual incluye la siguiente estructura y archivos:</w:t>
+      </w:r>
+    </w:p>
+    <w:p>
+      <w:pPr>
+        <w:jc w:val="left"/>
+        <w:rPr>
+          <w:rFonts w:cs="UnitOT-Light"/>
+          <w:szCs w:val="22"/>
+        </w:rPr>
+      </w:pPr>
+    </w:p>
+    <w:p>
+      <w:pPr>
+        <w:pStyle w:val="TituloApartado1"/>
+        <w:spacing w:after="160"/>
+        <w:rPr>
+          <w:b/>
+          <w:bCs/>
+          <w:sz w:val="28"/>
+          <w:szCs w:val="28"/>
+        </w:rPr>
+      </w:pPr>
+      <w:bookmarkStart w:id="1" w:name="_Toc170802549"/>
     </w:p>
     <w:p>
       <w:pPr>
@@ -1137,7 +1296,6 @@
           <w:szCs w:val="28"/>
         </w:rPr>
       </w:pPr>
-      <w:bookmarkStart w:id="1" w:name="_Toc170727549"/>
       <w:r>
         <w:rPr>
           <w:b/>
@@ -1198,7 +1356,7 @@
           <w:szCs w:val="28"/>
         </w:rPr>
       </w:pPr>
-      <w:bookmarkStart w:id="2" w:name="_Toc170727550"/>
+      <w:bookmarkStart w:id="2" w:name="_Toc170802550"/>
       <w:r>
         <w:rPr>
           <w:b/>
@@ -1426,7 +1584,7 @@
           <w:szCs w:val="28"/>
         </w:rPr>
       </w:pPr>
-      <w:bookmarkStart w:id="3" w:name="_Toc170727551"/>
+      <w:bookmarkStart w:id="3" w:name="_Toc170802551"/>
       <w:r>
         <w:rPr>
           <w:b/>
@@ -1523,7 +1681,7 @@
           <w:szCs w:val="28"/>
         </w:rPr>
       </w:pPr>
-      <w:bookmarkStart w:id="4" w:name="_Toc170727552"/>
+      <w:bookmarkStart w:id="4" w:name="_Toc170802552"/>
       <w:r>
         <w:rPr>
           <w:b/>
@@ -1588,7 +1746,7 @@
           <w:szCs w:val="28"/>
         </w:rPr>
       </w:pPr>
-      <w:bookmarkStart w:id="5" w:name="_Toc170727553"/>
+      <w:bookmarkStart w:id="5" w:name="_Toc170802553"/>
       <w:r>
         <w:rPr>
           <w:b/>
@@ -1616,7 +1774,6 @@
         </w:rPr>
         <w:t xml:space="preserve">comprobaciones en </w:t>
       </w:r>
-      <w:bookmarkEnd w:id="5"/>
       <w:proofErr w:type="spellStart"/>
       <w:r>
         <w:rPr>
@@ -1627,6 +1784,7 @@
         </w:rPr>
         <w:t>javaScript</w:t>
       </w:r>
+      <w:bookmarkEnd w:id="5"/>
       <w:proofErr w:type="spellEnd"/>
     </w:p>
     <w:p>
@@ -1724,7 +1882,7 @@
           <w:szCs w:val="28"/>
         </w:rPr>
       </w:pPr>
-      <w:bookmarkStart w:id="6" w:name="_Toc170727554"/>
+      <w:bookmarkStart w:id="6" w:name="_Toc170802554"/>
       <w:r>
         <w:rPr>
           <w:b/>
@@ -1765,7 +1923,7 @@
           <w:noProof/>
         </w:rPr>
         <w:drawing>
-          <wp:anchor distT="0" distB="0" distL="114300" distR="114300" simplePos="0" relativeHeight="251661312" behindDoc="0" locked="0" layoutInCell="1" allowOverlap="1" wp14:anchorId="46EF6126" wp14:editId="194F80CB">
+          <wp:anchor distT="0" distB="0" distL="114300" distR="114300" simplePos="0" relativeHeight="251661312" behindDoc="0" locked="0" layoutInCell="1" allowOverlap="1" wp14:anchorId="46EF6126" wp14:editId="0E1307F2">
             <wp:simplePos x="0" y="0"/>
             <wp:positionH relativeFrom="margin">
               <wp:align>center</wp:align>
@@ -1788,7 +1946,7 @@
                     <pic:cNvPicPr/>
                   </pic:nvPicPr>
                   <pic:blipFill>
-                    <a:blip r:embed="rId13" cstate="print">
+                    <a:blip r:embed="rId14" cstate="print">
                       <a:extLst>
                         <a:ext uri="{28A0092B-C50C-407E-A947-70E740481C1C}">
                           <a14:useLocalDpi xmlns:a14="http://schemas.microsoft.com/office/drawing/2010/main" val="0"/>
@@ -1896,7 +2054,7 @@
           <w:lang w:eastAsia="es-MX"/>
         </w:rPr>
         <w:drawing>
-          <wp:anchor distT="0" distB="0" distL="114300" distR="114300" simplePos="0" relativeHeight="251662336" behindDoc="0" locked="0" layoutInCell="1" allowOverlap="1" wp14:anchorId="240B1FBB" wp14:editId="35D72266">
+          <wp:anchor distT="0" distB="0" distL="114300" distR="114300" simplePos="0" relativeHeight="251662336" behindDoc="0" locked="0" layoutInCell="1" allowOverlap="1" wp14:anchorId="240B1FBB" wp14:editId="2AC2CBD9">
             <wp:simplePos x="0" y="0"/>
             <wp:positionH relativeFrom="column">
               <wp:posOffset>39370</wp:posOffset>
@@ -1919,7 +2077,7 @@
                     <pic:cNvPicPr/>
                   </pic:nvPicPr>
                   <pic:blipFill>
-                    <a:blip r:embed="rId14" cstate="print">
+                    <a:blip r:embed="rId15" cstate="print">
                       <a:extLst>
                         <a:ext uri="{28A0092B-C50C-407E-A947-70E740481C1C}">
                           <a14:useLocalDpi xmlns:a14="http://schemas.microsoft.com/office/drawing/2010/main" val="0"/>
@@ -2010,7 +2168,7 @@
           <w:szCs w:val="28"/>
         </w:rPr>
       </w:pPr>
-      <w:bookmarkStart w:id="7" w:name="_Toc170727555"/>
+      <w:bookmarkStart w:id="7" w:name="_Toc170802555"/>
       <w:r>
         <w:rPr>
           <w:b/>
@@ -5701,7 +5859,7 @@
           <w:color w:val="CCCCCC"/>
           <w:sz w:val="21"/>
           <w:szCs w:val="21"/>
-          <w:lang w:val="en-US" w:eastAsia="es-MX"/>
+          <w:lang w:val="es-MX" w:eastAsia="es-MX"/>
         </w:rPr>
       </w:pPr>
       <w:r>
@@ -5721,7 +5879,7 @@
           <w:color w:val="9CDCFE"/>
           <w:sz w:val="21"/>
           <w:szCs w:val="21"/>
-          <w:lang w:val="en-US" w:eastAsia="es-MX"/>
+          <w:lang w:val="es-MX" w:eastAsia="es-MX"/>
         </w:rPr>
         <w:t>expRegular</w:t>
       </w:r>
@@ -5732,7 +5890,7 @@
           <w:color w:val="CCCCCC"/>
           <w:sz w:val="21"/>
           <w:szCs w:val="21"/>
-          <w:lang w:val="en-US" w:eastAsia="es-MX"/>
+          <w:lang w:val="es-MX" w:eastAsia="es-MX"/>
         </w:rPr>
         <w:t xml:space="preserve"> </w:t>
       </w:r>
@@ -5742,7 +5900,7 @@
           <w:color w:val="D4D4D4"/>
           <w:sz w:val="21"/>
           <w:szCs w:val="21"/>
-          <w:lang w:val="en-US" w:eastAsia="es-MX"/>
+          <w:lang w:val="es-MX" w:eastAsia="es-MX"/>
         </w:rPr>
         <w:t>=</w:t>
       </w:r>
@@ -5752,7 +5910,7 @@
           <w:color w:val="D16969"/>
           <w:sz w:val="21"/>
           <w:szCs w:val="21"/>
-          <w:lang w:val="en-US" w:eastAsia="es-MX"/>
+          <w:lang w:val="es-MX" w:eastAsia="es-MX"/>
         </w:rPr>
         <w:t xml:space="preserve"> /</w:t>
       </w:r>
@@ -5762,7 +5920,7 @@
           <w:color w:val="DCDCAA"/>
           <w:sz w:val="21"/>
           <w:szCs w:val="21"/>
-          <w:lang w:val="en-US" w:eastAsia="es-MX"/>
+          <w:lang w:val="es-MX" w:eastAsia="es-MX"/>
         </w:rPr>
         <w:t>^</w:t>
       </w:r>
@@ -5772,7 +5930,7 @@
           <w:color w:val="CE9178"/>
           <w:sz w:val="21"/>
           <w:szCs w:val="21"/>
-          <w:lang w:val="en-US" w:eastAsia="es-MX"/>
+          <w:lang w:val="es-MX" w:eastAsia="es-MX"/>
         </w:rPr>
         <w:t>[</w:t>
       </w:r>
@@ -5782,7 +5940,7 @@
           <w:color w:val="D16969"/>
           <w:sz w:val="21"/>
           <w:szCs w:val="21"/>
-          <w:lang w:val="en-US" w:eastAsia="es-MX"/>
+          <w:lang w:val="es-MX" w:eastAsia="es-MX"/>
         </w:rPr>
         <w:t>a-zA-Z0-</w:t>
       </w:r>
@@ -5793,7 +5951,7 @@
           <w:color w:val="D16969"/>
           <w:sz w:val="21"/>
           <w:szCs w:val="21"/>
-          <w:lang w:val="en-US" w:eastAsia="es-MX"/>
+          <w:lang w:val="es-MX" w:eastAsia="es-MX"/>
         </w:rPr>
         <w:t>9._</w:t>
       </w:r>
@@ -5804,7 +5962,7 @@
           <w:color w:val="D16969"/>
           <w:sz w:val="21"/>
           <w:szCs w:val="21"/>
-          <w:lang w:val="en-US" w:eastAsia="es-MX"/>
+          <w:lang w:val="es-MX" w:eastAsia="es-MX"/>
         </w:rPr>
         <w:t>-</w:t>
       </w:r>
@@ -5814,7 +5972,7 @@
           <w:color w:val="CE9178"/>
           <w:sz w:val="21"/>
           <w:szCs w:val="21"/>
-          <w:lang w:val="en-US" w:eastAsia="es-MX"/>
+          <w:lang w:val="es-MX" w:eastAsia="es-MX"/>
         </w:rPr>
         <w:t>]</w:t>
       </w:r>
@@ -5824,7 +5982,7 @@
           <w:color w:val="D7BA7D"/>
           <w:sz w:val="21"/>
           <w:szCs w:val="21"/>
-          <w:lang w:val="en-US" w:eastAsia="es-MX"/>
+          <w:lang w:val="es-MX" w:eastAsia="es-MX"/>
         </w:rPr>
         <w:t>+</w:t>
       </w:r>
@@ -5834,7 +5992,7 @@
           <w:color w:val="D16969"/>
           <w:sz w:val="21"/>
           <w:szCs w:val="21"/>
-          <w:lang w:val="en-US" w:eastAsia="es-MX"/>
+          <w:lang w:val="es-MX" w:eastAsia="es-MX"/>
         </w:rPr>
         <w:t>@</w:t>
       </w:r>
@@ -5844,7 +6002,7 @@
           <w:color w:val="CE9178"/>
           <w:sz w:val="21"/>
           <w:szCs w:val="21"/>
-          <w:lang w:val="en-US" w:eastAsia="es-MX"/>
+          <w:lang w:val="es-MX" w:eastAsia="es-MX"/>
         </w:rPr>
         <w:t>[</w:t>
       </w:r>
@@ -5854,7 +6012,7 @@
           <w:color w:val="D16969"/>
           <w:sz w:val="21"/>
           <w:szCs w:val="21"/>
-          <w:lang w:val="en-US" w:eastAsia="es-MX"/>
+          <w:lang w:val="es-MX" w:eastAsia="es-MX"/>
         </w:rPr>
         <w:t>a-zA-Z0-9.-</w:t>
       </w:r>
@@ -5864,7 +6022,7 @@
           <w:color w:val="CE9178"/>
           <w:sz w:val="21"/>
           <w:szCs w:val="21"/>
-          <w:lang w:val="en-US" w:eastAsia="es-MX"/>
+          <w:lang w:val="es-MX" w:eastAsia="es-MX"/>
         </w:rPr>
         <w:t>]</w:t>
       </w:r>
@@ -5874,7 +6032,7 @@
           <w:color w:val="D7BA7D"/>
           <w:sz w:val="21"/>
           <w:szCs w:val="21"/>
-          <w:lang w:val="en-US" w:eastAsia="es-MX"/>
+          <w:lang w:val="es-MX" w:eastAsia="es-MX"/>
         </w:rPr>
         <w:t>+\.</w:t>
       </w:r>
@@ -5884,7 +6042,7 @@
           <w:color w:val="CE9178"/>
           <w:sz w:val="21"/>
           <w:szCs w:val="21"/>
-          <w:lang w:val="en-US" w:eastAsia="es-MX"/>
+          <w:lang w:val="es-MX" w:eastAsia="es-MX"/>
         </w:rPr>
         <w:t>[</w:t>
       </w:r>
@@ -5894,7 +6052,7 @@
           <w:color w:val="D16969"/>
           <w:sz w:val="21"/>
           <w:szCs w:val="21"/>
-          <w:lang w:val="en-US" w:eastAsia="es-MX"/>
+          <w:lang w:val="es-MX" w:eastAsia="es-MX"/>
         </w:rPr>
         <w:t>a-</w:t>
       </w:r>
@@ -5905,7 +6063,7 @@
           <w:color w:val="D16969"/>
           <w:sz w:val="21"/>
           <w:szCs w:val="21"/>
-          <w:lang w:val="en-US" w:eastAsia="es-MX"/>
+          <w:lang w:val="es-MX" w:eastAsia="es-MX"/>
         </w:rPr>
         <w:t>zA</w:t>
       </w:r>
@@ -5916,7 +6074,7 @@
           <w:color w:val="D16969"/>
           <w:sz w:val="21"/>
           <w:szCs w:val="21"/>
-          <w:lang w:val="en-US" w:eastAsia="es-MX"/>
+          <w:lang w:val="es-MX" w:eastAsia="es-MX"/>
         </w:rPr>
         <w:t>-Z</w:t>
       </w:r>
@@ -5926,7 +6084,7 @@
           <w:color w:val="CE9178"/>
           <w:sz w:val="21"/>
           <w:szCs w:val="21"/>
-          <w:lang w:val="en-US" w:eastAsia="es-MX"/>
+          <w:lang w:val="es-MX" w:eastAsia="es-MX"/>
         </w:rPr>
         <w:t>]</w:t>
       </w:r>
@@ -5936,7 +6094,7 @@
           <w:color w:val="D7BA7D"/>
           <w:sz w:val="21"/>
           <w:szCs w:val="21"/>
-          <w:lang w:val="en-US" w:eastAsia="es-MX"/>
+          <w:lang w:val="es-MX" w:eastAsia="es-MX"/>
         </w:rPr>
         <w:t>{2,4}</w:t>
       </w:r>
@@ -5946,7 +6104,7 @@
           <w:color w:val="DCDCAA"/>
           <w:sz w:val="21"/>
           <w:szCs w:val="21"/>
-          <w:lang w:val="en-US" w:eastAsia="es-MX"/>
+          <w:lang w:val="es-MX" w:eastAsia="es-MX"/>
         </w:rPr>
         <w:t>$</w:t>
       </w:r>
@@ -5956,7 +6114,7 @@
           <w:color w:val="D16969"/>
           <w:sz w:val="21"/>
           <w:szCs w:val="21"/>
-          <w:lang w:val="en-US" w:eastAsia="es-MX"/>
+          <w:lang w:val="es-MX" w:eastAsia="es-MX"/>
         </w:rPr>
         <w:t>/</w:t>
       </w:r>
@@ -5980,7 +6138,7 @@
           <w:color w:val="CCCCCC"/>
           <w:sz w:val="21"/>
           <w:szCs w:val="21"/>
-          <w:lang w:val="en-US" w:eastAsia="es-MX"/>
+          <w:lang w:val="es-MX" w:eastAsia="es-MX"/>
         </w:rPr>
         <w:t xml:space="preserve">    </w:t>
       </w:r>
@@ -16655,7 +16813,7 @@
           <w:color w:val="CCCCCC"/>
           <w:sz w:val="21"/>
           <w:szCs w:val="21"/>
-          <w:lang w:val="en-US" w:eastAsia="es-MX"/>
+          <w:lang w:val="es-MX" w:eastAsia="es-MX"/>
         </w:rPr>
       </w:pPr>
       <w:r>
@@ -16668,23 +16826,25 @@
         </w:rPr>
         <w:t xml:space="preserve">            </w:t>
       </w:r>
+      <w:proofErr w:type="spellStart"/>
       <w:r>
         <w:rPr>
           <w:rFonts w:ascii="Consolas" w:hAnsi="Consolas"/>
           <w:color w:val="9CDCFE"/>
           <w:sz w:val="21"/>
           <w:szCs w:val="21"/>
-          <w:lang w:val="en-US" w:eastAsia="es-MX"/>
+          <w:lang w:val="es-MX" w:eastAsia="es-MX"/>
         </w:rPr>
         <w:t>param</w:t>
       </w:r>
-      <w:r>
-        <w:rPr>
-          <w:rFonts w:ascii="Consolas" w:hAnsi="Consolas"/>
-          <w:color w:val="CCCCCC"/>
-          <w:sz w:val="21"/>
-          <w:szCs w:val="21"/>
-          <w:lang w:val="en-US" w:eastAsia="es-MX"/>
+      <w:proofErr w:type="spellEnd"/>
+      <w:r>
+        <w:rPr>
+          <w:rFonts w:ascii="Consolas" w:hAnsi="Consolas"/>
+          <w:color w:val="CCCCCC"/>
+          <w:sz w:val="21"/>
+          <w:szCs w:val="21"/>
+          <w:lang w:val="es-MX" w:eastAsia="es-MX"/>
         </w:rPr>
         <w:t xml:space="preserve"> </w:t>
       </w:r>
@@ -16694,7 +16854,7 @@
           <w:color w:val="D4D4D4"/>
           <w:sz w:val="21"/>
           <w:szCs w:val="21"/>
-          <w:lang w:val="en-US" w:eastAsia="es-MX"/>
+          <w:lang w:val="es-MX" w:eastAsia="es-MX"/>
         </w:rPr>
         <w:t>=</w:t>
       </w:r>
@@ -16704,7 +16864,7 @@
           <w:color w:val="CCCCCC"/>
           <w:sz w:val="21"/>
           <w:szCs w:val="21"/>
-          <w:lang w:val="en-US" w:eastAsia="es-MX"/>
+          <w:lang w:val="es-MX" w:eastAsia="es-MX"/>
         </w:rPr>
         <w:t xml:space="preserve"> </w:t>
       </w:r>
@@ -16716,7 +16876,7 @@
           <w:color w:val="9CDCFE"/>
           <w:sz w:val="21"/>
           <w:szCs w:val="21"/>
-          <w:lang w:val="en-US" w:eastAsia="es-MX"/>
+          <w:lang w:val="es-MX" w:eastAsia="es-MX"/>
         </w:rPr>
         <w:t>document</w:t>
       </w:r>
@@ -16726,7 +16886,7 @@
           <w:color w:val="CCCCCC"/>
           <w:sz w:val="21"/>
           <w:szCs w:val="21"/>
-          <w:lang w:val="en-US" w:eastAsia="es-MX"/>
+          <w:lang w:val="es-MX" w:eastAsia="es-MX"/>
         </w:rPr>
         <w:t>.</w:t>
       </w:r>
@@ -16736,7 +16896,7 @@
           <w:color w:val="DCDCAA"/>
           <w:sz w:val="21"/>
           <w:szCs w:val="21"/>
-          <w:lang w:val="en-US" w:eastAsia="es-MX"/>
+          <w:lang w:val="es-MX" w:eastAsia="es-MX"/>
         </w:rPr>
         <w:t>createElement</w:t>
       </w:r>
@@ -16748,7 +16908,7 @@
           <w:color w:val="CCCCCC"/>
           <w:sz w:val="21"/>
           <w:szCs w:val="21"/>
-          <w:lang w:val="en-US" w:eastAsia="es-MX"/>
+          <w:lang w:val="es-MX" w:eastAsia="es-MX"/>
         </w:rPr>
         <w:t>(</w:t>
       </w:r>
@@ -16758,7 +16918,7 @@
           <w:color w:val="CE9178"/>
           <w:sz w:val="21"/>
           <w:szCs w:val="21"/>
-          <w:lang w:val="en-US" w:eastAsia="es-MX"/>
+          <w:lang w:val="es-MX" w:eastAsia="es-MX"/>
         </w:rPr>
         <w:t>"h2"</w:t>
       </w:r>
@@ -16768,7 +16928,7 @@
           <w:color w:val="CCCCCC"/>
           <w:sz w:val="21"/>
           <w:szCs w:val="21"/>
-          <w:lang w:val="en-US" w:eastAsia="es-MX"/>
+          <w:lang w:val="es-MX" w:eastAsia="es-MX"/>
         </w:rPr>
         <w:t>);</w:t>
       </w:r>
@@ -16792,7 +16952,7 @@
           <w:color w:val="CCCCCC"/>
           <w:sz w:val="21"/>
           <w:szCs w:val="21"/>
-          <w:lang w:val="en-US" w:eastAsia="es-MX"/>
+          <w:lang w:val="es-MX" w:eastAsia="es-MX"/>
         </w:rPr>
         <w:t xml:space="preserve">            </w:t>
       </w:r>
@@ -19615,36 +19775,58 @@
           <w:color w:val="2E74B5" w:themeColor="accent1" w:themeShade="BF"/>
           <w:sz w:val="20"/>
           <w:szCs w:val="20"/>
+          <w:lang w:val="es-MX"/>
+        </w:rPr>
+      </w:pPr>
+      <w:r>
+        <w:rPr>
+          <w:rFonts w:ascii="Consolas" w:hAnsi="Consolas"/>
+          <w:color w:val="2E74B5" w:themeColor="accent1" w:themeShade="BF"/>
+          <w:sz w:val="20"/>
+          <w:szCs w:val="20"/>
           <w:lang w:val="en-US"/>
         </w:rPr>
-      </w:pPr>
+        <w:t xml:space="preserve">    </w:t>
+      </w:r>
+      <w:proofErr w:type="spellStart"/>
       <w:r>
         <w:rPr>
           <w:rFonts w:ascii="Consolas" w:hAnsi="Consolas"/>
           <w:color w:val="2E74B5" w:themeColor="accent1" w:themeShade="BF"/>
           <w:sz w:val="20"/>
           <w:szCs w:val="20"/>
-          <w:lang w:val="en-US"/>
-        </w:rPr>
-        <w:t xml:space="preserve">    else {</w:t>
-      </w:r>
-    </w:p>
-    <w:p>
-      <w:pPr>
+          <w:lang w:val="es-MX"/>
+        </w:rPr>
+        <w:t>else</w:t>
+      </w:r>
+      <w:proofErr w:type="spellEnd"/>
+      <w:r>
         <w:rPr>
           <w:rFonts w:ascii="Consolas" w:hAnsi="Consolas"/>
           <w:color w:val="2E74B5" w:themeColor="accent1" w:themeShade="BF"/>
           <w:sz w:val="20"/>
           <w:szCs w:val="20"/>
-        </w:rPr>
-      </w:pPr>
-      <w:r>
+          <w:lang w:val="es-MX"/>
+        </w:rPr>
+        <w:t xml:space="preserve"> {</w:t>
+      </w:r>
+    </w:p>
+    <w:p>
+      <w:pPr>
         <w:rPr>
           <w:rFonts w:ascii="Consolas" w:hAnsi="Consolas"/>
           <w:color w:val="2E74B5" w:themeColor="accent1" w:themeShade="BF"/>
           <w:sz w:val="20"/>
           <w:szCs w:val="20"/>
-          <w:lang w:val="en-US"/>
+        </w:rPr>
+      </w:pPr>
+      <w:r>
+        <w:rPr>
+          <w:rFonts w:ascii="Consolas" w:hAnsi="Consolas"/>
+          <w:color w:val="2E74B5" w:themeColor="accent1" w:themeShade="BF"/>
+          <w:sz w:val="20"/>
+          <w:szCs w:val="20"/>
+          <w:lang w:val="es-MX"/>
         </w:rPr>
         <w:t xml:space="preserve">        </w:t>
       </w:r>
@@ -20513,59 +20695,47 @@
           <w:color w:val="2E74B5" w:themeColor="accent1" w:themeShade="BF"/>
           <w:sz w:val="20"/>
           <w:szCs w:val="20"/>
+          <w:lang w:val="en-US"/>
+        </w:rPr>
+      </w:pPr>
+      <w:r>
+        <w:rPr>
+          <w:rFonts w:ascii="Consolas" w:hAnsi="Consolas"/>
+          <w:color w:val="2E74B5" w:themeColor="accent1" w:themeShade="BF"/>
+          <w:sz w:val="20"/>
+          <w:szCs w:val="20"/>
           <w:lang w:val="es-MX"/>
         </w:rPr>
-      </w:pPr>
+        <w:t xml:space="preserve">        </w:t>
+      </w:r>
       <w:r>
         <w:rPr>
           <w:rFonts w:ascii="Consolas" w:hAnsi="Consolas"/>
           <w:color w:val="2E74B5" w:themeColor="accent1" w:themeShade="BF"/>
           <w:sz w:val="20"/>
           <w:szCs w:val="20"/>
-          <w:lang w:val="es-MX"/>
-        </w:rPr>
-        <w:t xml:space="preserve">        } </w:t>
-      </w:r>
-      <w:proofErr w:type="spellStart"/>
-      <w:r>
+          <w:lang w:val="en-US"/>
+        </w:rPr>
+        <w:t>} else {</w:t>
+      </w:r>
+    </w:p>
+    <w:p>
+      <w:pPr>
         <w:rPr>
           <w:rFonts w:ascii="Consolas" w:hAnsi="Consolas"/>
           <w:color w:val="2E74B5" w:themeColor="accent1" w:themeShade="BF"/>
           <w:sz w:val="20"/>
           <w:szCs w:val="20"/>
-          <w:lang w:val="es-MX"/>
-        </w:rPr>
-        <w:t>else</w:t>
-      </w:r>
-      <w:proofErr w:type="spellEnd"/>
+          <w:lang w:val="en-US"/>
+        </w:rPr>
+      </w:pPr>
       <w:r>
         <w:rPr>
           <w:rFonts w:ascii="Consolas" w:hAnsi="Consolas"/>
           <w:color w:val="2E74B5" w:themeColor="accent1" w:themeShade="BF"/>
           <w:sz w:val="20"/>
           <w:szCs w:val="20"/>
-          <w:lang w:val="es-MX"/>
-        </w:rPr>
-        <w:t xml:space="preserve"> {</w:t>
-      </w:r>
-    </w:p>
-    <w:p>
-      <w:pPr>
-        <w:rPr>
-          <w:rFonts w:ascii="Consolas" w:hAnsi="Consolas"/>
-          <w:color w:val="2E74B5" w:themeColor="accent1" w:themeShade="BF"/>
-          <w:sz w:val="20"/>
-          <w:szCs w:val="20"/>
           <w:lang w:val="en-US"/>
-        </w:rPr>
-      </w:pPr>
-      <w:r>
-        <w:rPr>
-          <w:rFonts w:ascii="Consolas" w:hAnsi="Consolas"/>
-          <w:color w:val="2E74B5" w:themeColor="accent1" w:themeShade="BF"/>
-          <w:sz w:val="20"/>
-          <w:szCs w:val="20"/>
-          <w:lang w:val="es-MX"/>
         </w:rPr>
         <w:t xml:space="preserve">            </w:t>
       </w:r>
@@ -21327,7 +21497,7 @@
           <w:szCs w:val="28"/>
         </w:rPr>
       </w:pPr>
-      <w:bookmarkStart w:id="8" w:name="_Toc170727556"/>
+      <w:bookmarkStart w:id="8" w:name="_Toc170802556"/>
       <w:r>
         <w:rPr>
           <w:b/>
@@ -21838,8 +22008,8 @@
       </w:pPr>
     </w:p>
     <w:sectPr>
-      <w:headerReference w:type="default" r:id="rId15"/>
-      <w:footerReference w:type="default" r:id="rId16"/>
+      <w:headerReference w:type="default" r:id="rId16"/>
+      <w:footerReference w:type="default" r:id="rId17"/>
       <w:pgSz w:w="11906" w:h="16838" w:code="9"/>
       <w:pgMar w:top="1418" w:right="1843" w:bottom="1418" w:left="1843" w:header="1134" w:footer="397" w:gutter="0"/>
       <w:cols w:space="708"/>
@@ -25343,6 +25513,30 @@
 </file>
 
 <file path=customXml/item1.xml><?xml version="1.0" encoding="utf-8"?>
+<?mso-contentType ?>
+<FormTemplates xmlns="http://schemas.microsoft.com/sharepoint/v3/contenttype/forms">
+  <Display>DocumentLibraryForm</Display>
+  <Edit>DocumentLibraryForm</Edit>
+  <New>DocumentLibraryForm</New>
+</FormTemplates>
+</file>
+
+<file path=customXml/item2.xml><?xml version="1.0" encoding="utf-8"?>
+<p:properties xmlns:p="http://schemas.microsoft.com/office/2006/metadata/properties" xmlns:xsi="http://www.w3.org/2001/XMLSchema-instance" xmlns:pc="http://schemas.microsoft.com/office/infopath/2007/PartnerControls">
+  <documentManagement>
+    <TaxCatchAll xmlns="0a70e875-3d35-4be2-921f-7117c31bab9b" xsi:nil="true"/>
+    <lcf76f155ced4ddcb4097134ff3c332f xmlns="408be90b-7af1-4348-adf8-80036b355e81">
+      <Terms xmlns="http://schemas.microsoft.com/office/infopath/2007/PartnerControls"/>
+    </lcf76f155ced4ddcb4097134ff3c332f>
+  </documentManagement>
+</p:properties>
+</file>
+
+<file path=customXml/item3.xml><?xml version="1.0" encoding="utf-8"?>
+<b:Sources xmlns:b="http://schemas.openxmlformats.org/officeDocument/2006/bibliography" xmlns="http://schemas.openxmlformats.org/officeDocument/2006/bibliography" SelectedStyle="\APASixthEditionOfficeOnline.xsl" StyleName="APA" Version="6"/>
+</file>
+
+<file path=customXml/item4.xml><?xml version="1.0" encoding="utf-8"?>
 <ct:contentTypeSchema xmlns:ct="http://schemas.microsoft.com/office/2006/metadata/contentType" xmlns:ma="http://schemas.microsoft.com/office/2006/metadata/properties/metaAttributes" ct:_="" ma:_="" ma:contentTypeName="Documento" ma:contentTypeID="0x010100E8806F2729861B41B7EC49B6DEC02BCC" ma:contentTypeVersion="16" ma:contentTypeDescription="Crear nuevo documento." ma:contentTypeScope="" ma:versionID="aa4fd08096bb918e81144f8154426079">
   <xsd:schema xmlns:xsd="http://www.w3.org/2001/XMLSchema" xmlns:xs="http://www.w3.org/2001/XMLSchema" xmlns:p="http://schemas.microsoft.com/office/2006/metadata/properties" xmlns:ns2="408be90b-7af1-4348-adf8-80036b355e81" xmlns:ns3="0a70e875-3d35-4be2-921f-7117c31bab9b" targetNamespace="http://schemas.microsoft.com/office/2006/metadata/properties" ma:root="true" ma:fieldsID="4812b8174ac7e4627995427dd934beba" ns2:_="" ns3:_="">
     <xsd:import namespace="408be90b-7af1-4348-adf8-80036b355e81"/>
@@ -25585,31 +25779,34 @@
 </ct:contentTypeSchema>
 </file>
 
-<file path=customXml/item2.xml><?xml version="1.0" encoding="utf-8"?>
-<b:Sources xmlns:b="http://schemas.openxmlformats.org/officeDocument/2006/bibliography" xmlns="http://schemas.openxmlformats.org/officeDocument/2006/bibliography" SelectedStyle="\APASixthEditionOfficeOnline.xsl" StyleName="APA" Version="6"/>
+<file path=customXml/itemProps1.xml><?xml version="1.0" encoding="utf-8"?>
+<ds:datastoreItem xmlns:ds="http://schemas.openxmlformats.org/officeDocument/2006/customXml" ds:itemID="{212D7D12-0EB4-42C2-AE70-8232F499CEF1}">
+  <ds:schemaRefs>
+    <ds:schemaRef ds:uri="http://schemas.microsoft.com/sharepoint/v3/contenttype/forms"/>
+  </ds:schemaRefs>
+</ds:datastoreItem>
 </file>
 
-<file path=customXml/item3.xml><?xml version="1.0" encoding="utf-8"?>
-<p:properties xmlns:p="http://schemas.microsoft.com/office/2006/metadata/properties" xmlns:xsi="http://www.w3.org/2001/XMLSchema-instance" xmlns:pc="http://schemas.microsoft.com/office/infopath/2007/PartnerControls">
-  <documentManagement>
-    <TaxCatchAll xmlns="0a70e875-3d35-4be2-921f-7117c31bab9b" xsi:nil="true"/>
-    <lcf76f155ced4ddcb4097134ff3c332f xmlns="408be90b-7af1-4348-adf8-80036b355e81">
-      <Terms xmlns="http://schemas.microsoft.com/office/infopath/2007/PartnerControls"/>
-    </lcf76f155ced4ddcb4097134ff3c332f>
-  </documentManagement>
-</p:properties>
+<file path=customXml/itemProps2.xml><?xml version="1.0" encoding="utf-8"?>
+<ds:datastoreItem xmlns:ds="http://schemas.openxmlformats.org/officeDocument/2006/customXml" ds:itemID="{01107D52-67A6-46F5-B086-A729AC6227F7}">
+  <ds:schemaRefs>
+    <ds:schemaRef ds:uri="http://schemas.microsoft.com/office/2006/metadata/properties"/>
+    <ds:schemaRef ds:uri="http://schemas.microsoft.com/office/infopath/2007/PartnerControls"/>
+    <ds:schemaRef ds:uri="0a70e875-3d35-4be2-921f-7117c31bab9b"/>
+    <ds:schemaRef ds:uri="408be90b-7af1-4348-adf8-80036b355e81"/>
+  </ds:schemaRefs>
+</ds:datastoreItem>
 </file>
 
-<file path=customXml/item4.xml><?xml version="1.0" encoding="utf-8"?>
-<?mso-contentType ?>
-<FormTemplates xmlns="http://schemas.microsoft.com/sharepoint/v3/contenttype/forms">
-  <Display>DocumentLibraryForm</Display>
-  <Edit>DocumentLibraryForm</Edit>
-  <New>DocumentLibraryForm</New>
-</FormTemplates>
+<file path=customXml/itemProps3.xml><?xml version="1.0" encoding="utf-8"?>
+<ds:datastoreItem xmlns:ds="http://schemas.openxmlformats.org/officeDocument/2006/customXml" ds:itemID="{F694D548-BC43-4A44-8068-12C8A22B6503}">
+  <ds:schemaRefs>
+    <ds:schemaRef ds:uri="http://schemas.openxmlformats.org/officeDocument/2006/bibliography"/>
+  </ds:schemaRefs>
+</ds:datastoreItem>
 </file>
 
-<file path=customXml/itemProps1.xml><?xml version="1.0" encoding="utf-8"?>
+<file path=customXml/itemProps4.xml><?xml version="1.0" encoding="utf-8"?>
 <ds:datastoreItem xmlns:ds="http://schemas.openxmlformats.org/officeDocument/2006/customXml" ds:itemID="{ABABB906-C1D7-43F0-8BAF-27F660A109A9}">
   <ds:schemaRefs>
     <ds:schemaRef ds:uri="http://schemas.microsoft.com/office/2006/metadata/contentType"/>
@@ -25626,31 +25823,4 @@
     <ds:schemaRef ds:uri="http://schemas.microsoft.com/internal/obd"/>
   </ds:schemaRefs>
 </ds:datastoreItem>
-</file>
-
-<file path=customXml/itemProps2.xml><?xml version="1.0" encoding="utf-8"?>
-<ds:datastoreItem xmlns:ds="http://schemas.openxmlformats.org/officeDocument/2006/customXml" ds:itemID="{F694D548-BC43-4A44-8068-12C8A22B6503}">
-  <ds:schemaRefs>
-    <ds:schemaRef ds:uri="http://schemas.openxmlformats.org/officeDocument/2006/bibliography"/>
-  </ds:schemaRefs>
-</ds:datastoreItem>
-</file>
-
-<file path=customXml/itemProps3.xml><?xml version="1.0" encoding="utf-8"?>
-<ds:datastoreItem xmlns:ds="http://schemas.openxmlformats.org/officeDocument/2006/customXml" ds:itemID="{01107D52-67A6-46F5-B086-A729AC6227F7}">
-  <ds:schemaRefs>
-    <ds:schemaRef ds:uri="http://schemas.microsoft.com/office/2006/metadata/properties"/>
-    <ds:schemaRef ds:uri="http://schemas.microsoft.com/office/infopath/2007/PartnerControls"/>
-    <ds:schemaRef ds:uri="0a70e875-3d35-4be2-921f-7117c31bab9b"/>
-    <ds:schemaRef ds:uri="408be90b-7af1-4348-adf8-80036b355e81"/>
-  </ds:schemaRefs>
-</ds:datastoreItem>
-</file>
-
-<file path=customXml/itemProps4.xml><?xml version="1.0" encoding="utf-8"?>
-<ds:datastoreItem xmlns:ds="http://schemas.openxmlformats.org/officeDocument/2006/customXml" ds:itemID="{212D7D12-0EB4-42C2-AE70-8232F499CEF1}">
-  <ds:schemaRefs>
-    <ds:schemaRef ds:uri="http://schemas.microsoft.com/sharepoint/v3/contenttype/forms"/>
-  </ds:schemaRefs>
-</ds:datastoreItem>
 </file>
</xml_diff>